<commit_message>
lab 5 part 1
</commit_message>
<xml_diff>
--- a/lab4Walmart/app/src/screenshots/Main screen.docx
+++ b/lab4Walmart/app/src/screenshots/Main screen.docx
@@ -259,10 +259,10 @@
     <w:p>
       <w:r>
         <w:drawing>
-          <wp:inline distT="0" distB="0" distL="0" distR="0" wp14:anchorId="0D3E5BC9" wp14:editId="2C53F248">
-            <wp:extent cx="3124471" cy="6271803"/>
+          <wp:inline distT="0" distB="0" distL="0" distR="0" wp14:anchorId="2921DEB1" wp14:editId="1368F68F">
+            <wp:extent cx="3048264" cy="6256562"/>
             <wp:effectExtent l="0" t="0" r="0" b="0"/>
-            <wp:docPr id="7" name="Picture 7" descr="A screenshot of a cell phone&#10;&#10;Description automatically generated with low confidence"/>
+            <wp:docPr id="9" name="Picture 9"/>
             <wp:cNvGraphicFramePr>
               <a:graphicFrameLocks xmlns:a="http://schemas.openxmlformats.org/drawingml/2006/main" noChangeAspect="1"/>
             </wp:cNvGraphicFramePr>
@@ -270,7 +270,7 @@
               <a:graphicData uri="http://schemas.openxmlformats.org/drawingml/2006/picture">
                 <pic:pic xmlns:pic="http://schemas.openxmlformats.org/drawingml/2006/picture">
                   <pic:nvPicPr>
-                    <pic:cNvPr id="7" name="Picture 7" descr="A screenshot of a cell phone&#10;&#10;Description automatically generated with low confidence"/>
+                    <pic:cNvPr id="1" name=""/>
                     <pic:cNvPicPr/>
                   </pic:nvPicPr>
                   <pic:blipFill>
@@ -282,7 +282,7 @@
                   <pic:spPr>
                     <a:xfrm>
                       <a:off x="0" y="0"/>
-                      <a:ext cx="3124471" cy="6271803"/>
+                      <a:ext cx="3048264" cy="6256562"/>
                     </a:xfrm>
                     <a:prstGeom prst="rect">
                       <a:avLst/>
@@ -303,16 +303,22 @@
       </w:pPr>
       <w:r>
         <w:lastRenderedPageBreak/>
-        <w:t>User selects beauty category</w:t>
+        <w:t xml:space="preserve">User selects </w:t>
+      </w:r>
+      <w:r>
+        <w:t>electronics</w:t>
+      </w:r>
+      <w:r>
+        <w:t xml:space="preserve"> category</w:t>
       </w:r>
     </w:p>
     <w:p>
       <w:r>
         <w:drawing>
-          <wp:inline distT="0" distB="0" distL="0" distR="0" wp14:anchorId="7C0D4D69" wp14:editId="255FB7E5">
-            <wp:extent cx="3071126" cy="6248942"/>
-            <wp:effectExtent l="0" t="0" r="0" b="0"/>
-            <wp:docPr id="8" name="Picture 8" descr="Graphical user interface, application&#10;&#10;Description automatically generated"/>
+          <wp:inline distT="0" distB="0" distL="0" distR="0" wp14:anchorId="0A326368" wp14:editId="4A1C36AA">
+            <wp:extent cx="3040643" cy="6226080"/>
+            <wp:effectExtent l="0" t="0" r="7620" b="3810"/>
+            <wp:docPr id="10" name="Picture 10" descr="Graphical user interface, application&#10;&#10;Description automatically generated"/>
             <wp:cNvGraphicFramePr>
               <a:graphicFrameLocks xmlns:a="http://schemas.openxmlformats.org/drawingml/2006/main" noChangeAspect="1"/>
             </wp:cNvGraphicFramePr>
@@ -320,7 +326,7 @@
               <a:graphicData uri="http://schemas.openxmlformats.org/drawingml/2006/picture">
                 <pic:pic xmlns:pic="http://schemas.openxmlformats.org/drawingml/2006/picture">
                   <pic:nvPicPr>
-                    <pic:cNvPr id="8" name="Picture 8" descr="Graphical user interface, application&#10;&#10;Description automatically generated"/>
+                    <pic:cNvPr id="10" name="Picture 10" descr="Graphical user interface, application&#10;&#10;Description automatically generated"/>
                     <pic:cNvPicPr/>
                   </pic:nvPicPr>
                   <pic:blipFill>
@@ -332,7 +338,7 @@
                   <pic:spPr>
                     <a:xfrm>
                       <a:off x="0" y="0"/>
-                      <a:ext cx="3071126" cy="6248942"/>
+                      <a:ext cx="3040643" cy="6226080"/>
                     </a:xfrm>
                     <a:prstGeom prst="rect">
                       <a:avLst/>
@@ -345,7 +351,6 @@
         </w:drawing>
       </w:r>
     </w:p>
-    <w:p/>
     <w:p/>
     <w:sectPr>
       <w:pgSz w:w="12240" w:h="15840"/>

</xml_diff>